<commit_message>
moved enhanced-profile-app to week 2
</commit_message>
<xml_diff>
--- a/week-2/Walker-Discussion2.1.docx
+++ b/week-2/Walker-Discussion2.1.docx
@@ -169,7 +169,15 @@
           <w:sz w:val="24"/>
           <w:szCs w:val="24"/>
         </w:rPr>
-        <w:t>June 1</w:t>
+        <w:t xml:space="preserve">June </w:t>
+      </w:r>
+      <w:r>
+        <w:rPr>
+          <w:rFonts w:ascii="Times New Roman" w:hAnsi="Times New Roman" w:cs="Times New Roman"/>
+          <w:sz w:val="24"/>
+          <w:szCs w:val="24"/>
+        </w:rPr>
+        <w:t>1</w:t>
       </w:r>
       <w:r>
         <w:rPr>
@@ -232,7 +240,15 @@
           <w:sz w:val="24"/>
           <w:szCs w:val="24"/>
         </w:rPr>
-        <w:t>2.1</w:t>
+        <w:t>2</w:t>
+      </w:r>
+      <w:r>
+        <w:rPr>
+          <w:rFonts w:ascii="Times New Roman" w:hAnsi="Times New Roman" w:cs="Times New Roman"/>
+          <w:sz w:val="24"/>
+          <w:szCs w:val="24"/>
+        </w:rPr>
+        <w:t>.1</w:t>
       </w:r>
     </w:p>
     <w:p>

</xml_diff>